<commit_message>
update README & other documentation
</commit_message>
<xml_diff>
--- a/Project Report.docx
+++ b/Project Report.docx
@@ -39,7 +39,16 @@
           <w:szCs w:val="24"/>
           <w:u w:val="single"/>
         </w:rPr>
-        <w:t>SDDA – 27 March 2024</w:t>
+        <w:t xml:space="preserve">SDDA – </w:t>
+      </w:r>
+      <w:r>
+        <w:rPr>
+          <w:rFonts w:ascii="Arial" w:hAnsi="Arial" w:cs="Arial"/>
+          <w:sz w:val="24"/>
+          <w:szCs w:val="24"/>
+          <w:u w:val="single"/>
+        </w:rPr>
+        <w:t>March/April 2024</w:t>
       </w:r>
     </w:p>
     <w:p>
@@ -727,15 +736,7 @@
           <w:sz w:val="24"/>
           <w:szCs w:val="24"/>
         </w:rPr>
-        <w:t xml:space="preserve"> a local environment </w:t>
-      </w:r>
-      <w:r>
-        <w:rPr>
-          <w:rFonts w:ascii="Arial" w:hAnsi="Arial" w:cs="Arial"/>
-          <w:sz w:val="24"/>
-          <w:szCs w:val="24"/>
-        </w:rPr>
-        <w:t>(check README.md for details)</w:t>
+        <w:t xml:space="preserve"> a local environment (check README.md for details)</w:t>
       </w:r>
     </w:p>
     <w:p>
@@ -861,15 +862,7 @@
           <w:sz w:val="24"/>
           <w:szCs w:val="24"/>
         </w:rPr>
-        <w:t xml:space="preserve"> </w:t>
-      </w:r>
-      <w:r>
-        <w:rPr>
-          <w:rFonts w:ascii="Arial" w:hAnsi="Arial" w:cs="Arial"/>
-          <w:sz w:val="24"/>
-          <w:szCs w:val="24"/>
-        </w:rPr>
-        <w:t>(check README.md for details)</w:t>
+        <w:t xml:space="preserve"> (check README.md for details)</w:t>
       </w:r>
     </w:p>
     <w:p>
@@ -1587,6 +1580,39 @@
           <w:szCs w:val="24"/>
         </w:rPr>
         <w:t xml:space="preserve"> the CSS of a few pages was changed and then the profile, login and signup pages were developed</w:t>
+      </w:r>
+    </w:p>
+    <w:p>
+      <w:pPr>
+        <w:rPr>
+          <w:rFonts w:ascii="Arial" w:hAnsi="Arial" w:cs="Arial"/>
+          <w:sz w:val="24"/>
+          <w:szCs w:val="24"/>
+          <w:u w:val="single"/>
+        </w:rPr>
+      </w:pPr>
+    </w:p>
+    <w:p>
+      <w:pPr>
+        <w:rPr>
+          <w:rFonts w:ascii="Arial" w:hAnsi="Arial" w:cs="Arial"/>
+          <w:b/>
+          <w:bCs/>
+          <w:sz w:val="24"/>
+          <w:szCs w:val="24"/>
+          <w:u w:val="single"/>
+        </w:rPr>
+      </w:pPr>
+      <w:r>
+        <w:rPr>
+          <w:rFonts w:ascii="Arial" w:hAnsi="Arial" w:cs="Arial"/>
+          <w:b/>
+          <w:bCs/>
+          <w:sz w:val="24"/>
+          <w:szCs w:val="24"/>
+          <w:u w:val="single"/>
+        </w:rPr>
+        <w:t>STOPPED DOCUMENTING JOURNEY AS THIS LEVEL OF DETAIL WAS NOT REQUIRED</w:t>
       </w:r>
     </w:p>
     <w:p>
@@ -2335,6 +2361,7 @@
   <w:style w:type="character" w:default="1" w:styleId="DefaultParagraphFont">
     <w:name w:val="Default Paragraph Font"/>
     <w:uiPriority w:val="1"/>
+    <w:semiHidden/>
     <w:unhideWhenUsed/>
   </w:style>
   <w:style w:type="table" w:default="1" w:styleId="TableNormal">

</xml_diff>